<commit_message>
add LESS to resume
</commit_message>
<xml_diff>
--- a/John-Harding-Resume.docx
+++ b/John-Harding-Resume.docx
@@ -589,6 +589,8 @@
         </w:rPr>
         <w:t>SKILLS</w:t>
       </w:r>
+      <w:bookmarkStart w:id="0" w:name="_GoBack"/>
+      <w:bookmarkEnd w:id="0"/>
     </w:p>
     <w:p>
       <w:pPr>
@@ -635,7 +637,16 @@
           <w:sz w:val="20"/>
           <w:szCs w:val="20"/>
         </w:rPr>
-        <w:t>CSS3 and responsive design</w:t>
+        <w:t xml:space="preserve">CSS3, LESS, </w:t>
+      </w:r>
+      <w:r>
+        <w:rPr>
+          <w:rFonts w:ascii="Segoe UI" w:eastAsia="Arial" w:hAnsi="Segoe UI" w:cs="Segoe UI"/>
+          <w:color w:val="404040" w:themeColor="text1" w:themeTint="BF"/>
+          <w:sz w:val="20"/>
+          <w:szCs w:val="20"/>
+        </w:rPr>
+        <w:t>and responsive design</w:t>
       </w:r>
     </w:p>
     <w:p>
@@ -732,27 +743,7 @@
           <w:sz w:val="20"/>
           <w:szCs w:val="20"/>
         </w:rPr>
-        <w:t xml:space="preserve">JavaScript, basic </w:t>
-      </w:r>
-      <w:proofErr w:type="spellStart"/>
-      <w:r>
-        <w:rPr>
-          <w:rFonts w:ascii="Segoe UI" w:eastAsia="Arial" w:hAnsi="Segoe UI" w:cs="Segoe UI"/>
-          <w:color w:val="404040" w:themeColor="text1" w:themeTint="BF"/>
-          <w:sz w:val="20"/>
-          <w:szCs w:val="20"/>
-        </w:rPr>
-        <w:t>jQuery</w:t>
-      </w:r>
-      <w:proofErr w:type="spellEnd"/>
-      <w:r>
-        <w:rPr>
-          <w:rFonts w:ascii="Segoe UI" w:eastAsia="Arial" w:hAnsi="Segoe UI" w:cs="Segoe UI"/>
-          <w:color w:val="404040" w:themeColor="text1" w:themeTint="BF"/>
-          <w:sz w:val="20"/>
-          <w:szCs w:val="20"/>
-        </w:rPr>
-        <w:t xml:space="preserve"> and desire to learn Angular.js</w:t>
+        <w:t>JavaScript, basic jQuery and desire to learn Angular.js</w:t>
       </w:r>
     </w:p>
     <w:p>
@@ -891,19 +882,8 @@
           <w:sz w:val="20"/>
           <w:szCs w:val="20"/>
         </w:rPr>
-        <w:t xml:space="preserve"> and </w:t>
-      </w:r>
-      <w:proofErr w:type="spellStart"/>
-      <w:r>
-        <w:rPr>
-          <w:rFonts w:ascii="Segoe UI" w:eastAsia="Arial" w:hAnsi="Segoe UI" w:cs="Segoe UI"/>
-          <w:color w:val="404040" w:themeColor="text1" w:themeTint="BF"/>
-          <w:sz w:val="20"/>
-          <w:szCs w:val="20"/>
-        </w:rPr>
-        <w:t>WordPress</w:t>
-      </w:r>
-      <w:proofErr w:type="spellEnd"/>
+        <w:t xml:space="preserve"> and WordPress</w:t>
+      </w:r>
     </w:p>
     <w:p>
       <w:pPr>
@@ -1084,36 +1064,7 @@
           <w:t>www.johnhardingjr.com</w:t>
         </w:r>
       </w:hyperlink>
-      <w:bookmarkStart w:id="0" w:name="_GoBack"/>
-      <w:bookmarkEnd w:id="0"/>
-      <w:r>
-        <w:rPr>
-          <w:rFonts w:ascii="Segoe UI" w:hAnsi="Segoe UI" w:cs="Segoe UI"/>
-          <w:color w:val="0070C0"/>
-        </w:rPr>
-        <w:fldChar w:fldCharType="begin"/>
-      </w:r>
-      <w:r>
-        <w:rPr>
-          <w:rFonts w:ascii="Segoe UI" w:hAnsi="Segoe UI" w:cs="Segoe UI"/>
-          <w:color w:val="0070C0"/>
-        </w:rPr>
-        <w:instrText xml:space="preserve"> HYPERLINK "http://www.servehappy.com" \h </w:instrText>
-      </w:r>
-      <w:r>
-        <w:rPr>
-          <w:rFonts w:ascii="Segoe UI" w:hAnsi="Segoe UI" w:cs="Segoe UI"/>
-          <w:color w:val="0070C0"/>
-        </w:rPr>
-        <w:fldChar w:fldCharType="separate"/>
-      </w:r>
-      <w:r>
-        <w:rPr>
-          <w:rFonts w:ascii="Segoe UI" w:hAnsi="Segoe UI" w:cs="Segoe UI"/>
-          <w:color w:val="0070C0"/>
-        </w:rPr>
-        <w:fldChar w:fldCharType="end"/>
-      </w:r>
+      <w:hyperlink r:id="rId8"/>
     </w:p>
     <w:sectPr>
       <w:pgSz w:w="12240" w:h="15840"/>
@@ -1768,6 +1719,7 @@
   <w:style w:type="character" w:default="1" w:styleId="DefaultParagraphFont">
     <w:name w:val="Default Paragraph Font"/>
     <w:uiPriority w:val="1"/>
+    <w:semiHidden/>
     <w:unhideWhenUsed/>
   </w:style>
   <w:style w:type="table" w:default="1" w:styleId="TableNormal">
@@ -2102,6 +2054,7 @@
   <w:style w:type="character" w:default="1" w:styleId="DefaultParagraphFont">
     <w:name w:val="Default Paragraph Font"/>
     <w:uiPriority w:val="1"/>
+    <w:semiHidden/>
     <w:unhideWhenUsed/>
   </w:style>
   <w:style w:type="table" w:default="1" w:styleId="TableNormal">
@@ -2463,7 +2416,7 @@
 </file>
 
 <file path=customXml/itemProps1.xml><?xml version="1.0" encoding="utf-8"?>
-<ds:datastoreItem xmlns:ds="http://schemas.openxmlformats.org/officeDocument/2006/customXml" ds:itemID="{D7AEF856-75BB-483F-9D4D-2645799685B0}">
+<ds:datastoreItem xmlns:ds="http://schemas.openxmlformats.org/officeDocument/2006/customXml" ds:itemID="{0A81BC32-7979-46E7-BEDB-4EDC62775821}">
   <ds:schemaRefs>
     <ds:schemaRef ds:uri="http://schemas.openxmlformats.org/officeDocument/2006/bibliography"/>
   </ds:schemaRefs>

</xml_diff>

<commit_message>
change highlight section, fix parallax issues
</commit_message>
<xml_diff>
--- a/John-Harding-Resume.docx
+++ b/John-Harding-Resume.docx
@@ -163,7 +163,36 @@
           <w:sz w:val="20"/>
           <w:szCs w:val="20"/>
         </w:rPr>
-        <w:t xml:space="preserve">I am a Web Developer with 7 years practical experience, 1.75 years personal working experience, and over 7 months working experience. My skills include CSS, </w:t>
+        <w:t>I am a Web Developer with 7 years practical experience, 1.75 years persona</w:t>
+      </w:r>
+      <w:r>
+        <w:rPr>
+          <w:rFonts w:ascii="Segoe UI" w:eastAsia="Arial" w:hAnsi="Segoe UI" w:cs="Segoe UI"/>
+          <w:color w:val="404040" w:themeColor="text1" w:themeTint="BF"/>
+          <w:sz w:val="20"/>
+          <w:szCs w:val="20"/>
+        </w:rPr>
+        <w:t>l working experience, and over 8</w:t>
+      </w:r>
+      <w:r>
+        <w:rPr>
+          <w:rFonts w:ascii="Segoe UI" w:eastAsia="Arial" w:hAnsi="Segoe UI" w:cs="Segoe UI"/>
+          <w:color w:val="404040" w:themeColor="text1" w:themeTint="BF"/>
+          <w:sz w:val="20"/>
+          <w:szCs w:val="20"/>
+        </w:rPr>
+        <w:t xml:space="preserve"> months working e</w:t>
+      </w:r>
+      <w:bookmarkStart w:id="0" w:name="_GoBack"/>
+      <w:bookmarkEnd w:id="0"/>
+      <w:r>
+        <w:rPr>
+          <w:rFonts w:ascii="Segoe UI" w:eastAsia="Arial" w:hAnsi="Segoe UI" w:cs="Segoe UI"/>
+          <w:color w:val="404040" w:themeColor="text1" w:themeTint="BF"/>
+          <w:sz w:val="20"/>
+          <w:szCs w:val="20"/>
+        </w:rPr>
+        <w:t xml:space="preserve">xperience. My skills include CSS, </w:t>
       </w:r>
       <w:proofErr w:type="spellStart"/>
       <w:r>
@@ -589,8 +618,52 @@
         </w:rPr>
         <w:t>SKILLS</w:t>
       </w:r>
-      <w:bookmarkStart w:id="0" w:name="_GoBack"/>
-      <w:bookmarkEnd w:id="0"/>
+    </w:p>
+    <w:p>
+      <w:pPr>
+        <w:spacing w:after="0"/>
+        <w:rPr>
+          <w:rFonts w:ascii="Segoe UI" w:hAnsi="Segoe UI" w:cs="Segoe UI"/>
+          <w:color w:val="404040" w:themeColor="text1" w:themeTint="BF"/>
+        </w:rPr>
+      </w:pPr>
+      <w:r>
+        <w:rPr>
+          <w:rFonts w:ascii="Segoe UI" w:eastAsia="Arial" w:hAnsi="Segoe UI" w:cs="Segoe UI"/>
+          <w:color w:val="404040" w:themeColor="text1" w:themeTint="BF"/>
+          <w:sz w:val="20"/>
+          <w:szCs w:val="20"/>
+        </w:rPr>
+        <w:t>CS</w:t>
+      </w:r>
+      <w:r>
+        <w:rPr>
+          <w:rFonts w:ascii="Segoe UI" w:eastAsia="Arial" w:hAnsi="Segoe UI" w:cs="Segoe UI"/>
+          <w:color w:val="404040" w:themeColor="text1" w:themeTint="BF"/>
+          <w:sz w:val="20"/>
+          <w:szCs w:val="20"/>
+        </w:rPr>
+        <w:tab/>
+      </w:r>
+      <w:r>
+        <w:rPr>
+          <w:rFonts w:ascii="Segoe UI" w:eastAsia="Arial" w:hAnsi="Segoe UI" w:cs="Segoe UI"/>
+          <w:color w:val="404040" w:themeColor="text1" w:themeTint="BF"/>
+          <w:sz w:val="20"/>
+          <w:szCs w:val="20"/>
+        </w:rPr>
+        <w:tab/>
+        <w:t>Understanding of data structu</w:t>
+      </w:r>
+      <w:r>
+        <w:rPr>
+          <w:rFonts w:ascii="Segoe UI" w:eastAsia="Arial" w:hAnsi="Segoe UI" w:cs="Segoe UI"/>
+          <w:color w:val="404040" w:themeColor="text1" w:themeTint="BF"/>
+          <w:sz w:val="20"/>
+          <w:szCs w:val="20"/>
+        </w:rPr>
+        <w:t>res and algorithms (read CLRS)</w:t>
+      </w:r>
     </w:p>
     <w:p>
       <w:pPr>
@@ -2416,7 +2489,7 @@
 </file>
 
 <file path=customXml/itemProps1.xml><?xml version="1.0" encoding="utf-8"?>
-<ds:datastoreItem xmlns:ds="http://schemas.openxmlformats.org/officeDocument/2006/customXml" ds:itemID="{0A81BC32-7979-46E7-BEDB-4EDC62775821}">
+<ds:datastoreItem xmlns:ds="http://schemas.openxmlformats.org/officeDocument/2006/customXml" ds:itemID="{9092141C-6EC7-427F-805F-4E48E266B5BA}">
   <ds:schemaRefs>
     <ds:schemaRef ds:uri="http://schemas.openxmlformats.org/officeDocument/2006/bibliography"/>
   </ds:schemaRefs>

</xml_diff>

<commit_message>
add word to resume
</commit_message>
<xml_diff>
--- a/John-Harding-Resume.docx
+++ b/John-Harding-Resume.docx
@@ -192,8 +192,6 @@
         </w:rPr>
         <w:tab/>
       </w:r>
-      <w:bookmarkStart w:id="0" w:name="_GoBack"/>
-      <w:bookmarkEnd w:id="0"/>
     </w:p>
     <w:p>
       <w:pPr>
@@ -924,7 +922,27 @@
           <w:sz w:val="20"/>
           <w:szCs w:val="20"/>
         </w:rPr>
-        <w:t>, beginner React</w:t>
+        <w:t xml:space="preserve">, beginner </w:t>
+      </w:r>
+      <w:r>
+        <w:rPr>
+          <w:rFonts w:ascii="Segoe UI" w:eastAsia="Arial" w:hAnsi="Segoe UI" w:cs="Segoe UI"/>
+          <w:color w:val="404040" w:themeColor="text1" w:themeTint="BF"/>
+          <w:sz w:val="20"/>
+          <w:szCs w:val="20"/>
+        </w:rPr>
+        <w:t xml:space="preserve">at </w:t>
+      </w:r>
+      <w:bookmarkStart w:id="0" w:name="_GoBack"/>
+      <w:bookmarkEnd w:id="0"/>
+      <w:r>
+        <w:rPr>
+          <w:rFonts w:ascii="Segoe UI" w:eastAsia="Arial" w:hAnsi="Segoe UI" w:cs="Segoe UI"/>
+          <w:color w:val="404040" w:themeColor="text1" w:themeTint="BF"/>
+          <w:sz w:val="20"/>
+          <w:szCs w:val="20"/>
+        </w:rPr>
+        <w:t>React</w:t>
       </w:r>
       <w:r>
         <w:rPr>
@@ -2628,7 +2646,7 @@
 </file>
 
 <file path=customXml/itemProps1.xml><?xml version="1.0" encoding="utf-8"?>
-<ds:datastoreItem xmlns:ds="http://schemas.openxmlformats.org/officeDocument/2006/customXml" ds:itemID="{67CF15F8-D6B3-4061-AEC1-3946345DF50D}">
+<ds:datastoreItem xmlns:ds="http://schemas.openxmlformats.org/officeDocument/2006/customXml" ds:itemID="{6BAC0E2B-C6C6-48E0-BA7B-C7DC4851B102}">
   <ds:schemaRefs>
     <ds:schemaRef ds:uri="http://schemas.openxmlformats.org/officeDocument/2006/bibliography"/>
   </ds:schemaRefs>

</xml_diff>